<commit_message>
TS PP 6.4 and 6.5 files 22/06/2021
</commit_message>
<xml_diff>
--- a/TS-Padam/TS-6.4/TS 6.4 Tamil Pada Paatam Corrections.docx
+++ b/TS-Padam/TS-6.4/TS 6.4 Tamil Pada Paatam Corrections.docx
@@ -1,6 +1,6 @@
 
 <file path=word/document.xml><?xml version="1.0" encoding="utf-8"?>
-<w:document xmlns:wpc="http://schemas.microsoft.com/office/word/2010/wordprocessingCanvas" xmlns:cx="http://schemas.microsoft.com/office/drawing/2014/chartex" xmlns:cx1="http://schemas.microsoft.com/office/drawing/2015/9/8/chartex" xmlns:cx2="http://schemas.microsoft.com/office/drawing/2015/10/21/chartex" xmlns:cx3="http://schemas.microsoft.com/office/drawing/2016/5/9/chartex" xmlns:cx4="http://schemas.microsoft.com/office/drawing/2016/5/10/chartex" xmlns:cx5="http://schemas.microsoft.com/office/drawing/2016/5/11/chartex" xmlns:cx6="http://schemas.microsoft.com/office/drawing/2016/5/12/chartex" xmlns:cx7="http://schemas.microsoft.com/office/drawing/2016/5/13/chartex" xmlns:cx8="http://schemas.microsoft.com/office/drawing/2016/5/14/chartex" xmlns:mc="http://schemas.openxmlformats.org/markup-compatibility/2006" xmlns:aink="http://schemas.microsoft.com/office/drawing/2016/ink" xmlns:am3d="http://schemas.microsoft.com/office/drawing/2017/model3d" xmlns:o="urn:schemas-microsoft-com:office:office" xmlns:r="http://schemas.openxmlformats.org/officeDocument/2006/relationships" xmlns:m="http://schemas.openxmlformats.org/officeDocument/2006/math" xmlns:v="urn:schemas-microsoft-com:vml" xmlns:wp14="http://schemas.microsoft.com/office/word/2010/wordprocessingDrawing" xmlns:wp="http://schemas.openxmlformats.org/drawingml/2006/wordprocessingDrawing" xmlns:w10="urn:schemas-microsoft-com:office:word" xmlns:w="http://schemas.openxmlformats.org/wordprocessingml/2006/main" xmlns:w14="http://schemas.microsoft.com/office/word/2010/wordml" xmlns:w15="http://schemas.microsoft.com/office/word/2012/wordml" xmlns:w16cex="http://schemas.microsoft.com/office/word/2018/wordml/cex" xmlns:w16cid="http://schemas.microsoft.com/office/word/2016/wordml/cid" xmlns:w16="http://schemas.microsoft.com/office/word/2018/wordml" xmlns:w16se="http://schemas.microsoft.com/office/word/2015/wordml/symex" xmlns:wpg="http://schemas.microsoft.com/office/word/2010/wordprocessingGroup" xmlns:wpi="http://schemas.microsoft.com/office/word/2010/wordprocessingInk" xmlns:wne="http://schemas.microsoft.com/office/word/2006/wordml" xmlns:wps="http://schemas.microsoft.com/office/word/2010/wordprocessingShape" mc:Ignorable="w14 w15 w16se w16cid w16 w16cex wp14">
+<w:document xmlns:wpc="http://schemas.microsoft.com/office/word/2010/wordprocessingCanvas" xmlns:cx="http://schemas.microsoft.com/office/drawing/2014/chartex" xmlns:cx1="http://schemas.microsoft.com/office/drawing/2015/9/8/chartex" xmlns:cx2="http://schemas.microsoft.com/office/drawing/2015/10/21/chartex" xmlns:cx3="http://schemas.microsoft.com/office/drawing/2016/5/9/chartex" xmlns:cx4="http://schemas.microsoft.com/office/drawing/2016/5/10/chartex" xmlns:cx5="http://schemas.microsoft.com/office/drawing/2016/5/11/chartex" xmlns:cx6="http://schemas.microsoft.com/office/drawing/2016/5/12/chartex" xmlns:cx7="http://schemas.microsoft.com/office/drawing/2016/5/13/chartex" xmlns:cx8="http://schemas.microsoft.com/office/drawing/2016/5/14/chartex" xmlns:mc="http://schemas.openxmlformats.org/markup-compatibility/2006" xmlns:aink="http://schemas.microsoft.com/office/drawing/2016/ink" xmlns:am3d="http://schemas.microsoft.com/office/drawing/2017/model3d" xmlns:o="urn:schemas-microsoft-com:office:office" xmlns:r="http://schemas.openxmlformats.org/officeDocument/2006/relationships" xmlns:m="http://schemas.openxmlformats.org/officeDocument/2006/math" xmlns:v="urn:schemas-microsoft-com:vml" xmlns:wp14="http://schemas.microsoft.com/office/word/2010/wordprocessingDrawing" xmlns:wp="http://schemas.openxmlformats.org/drawingml/2006/wordprocessingDrawing" xmlns:w10="urn:schemas-microsoft-com:office:word" xmlns:w="http://schemas.openxmlformats.org/wordprocessingml/2006/main" xmlns:w14="http://schemas.microsoft.com/office/word/2010/wordml" xmlns:w15="http://schemas.microsoft.com/office/word/2012/wordml" xmlns:w16cex="http://schemas.microsoft.com/office/word/2018/wordml/cex" xmlns:w16cid="http://schemas.microsoft.com/office/word/2016/wordml/cid" xmlns:w16="http://schemas.microsoft.com/office/word/2018/wordml" xmlns:w16sdtdh="http://schemas.microsoft.com/office/word/2020/wordml/sdtdatahash" xmlns:w16se="http://schemas.microsoft.com/office/word/2015/wordml/symex" xmlns:wpg="http://schemas.microsoft.com/office/word/2010/wordprocessingGroup" xmlns:wpi="http://schemas.microsoft.com/office/word/2010/wordprocessingInk" xmlns:wne="http://schemas.microsoft.com/office/word/2006/wordml" xmlns:wps="http://schemas.microsoft.com/office/word/2010/wordprocessingShape" mc:Ignorable="w14 w15 w16se w16cid w16 w16cex w16sdtdh wp14">
   <w:body>
     <w:p>
       <w:pPr>
@@ -62,7 +62,7 @@
           <w:highlight w:val="red"/>
           <w:u w:val="single"/>
         </w:rPr>
-        <w:t>?????</w:t>
+        <w:t>202</w:t>
       </w:r>
       <w:r>
         <w:rPr>
@@ -73,7 +73,7 @@
           <w:highlight w:val="red"/>
           <w:u w:val="single"/>
         </w:rPr>
-        <w:t>2020</w:t>
+        <w:t>1</w:t>
       </w:r>
     </w:p>
     <w:p>
@@ -284,7 +284,7 @@
               <w:adjustRightInd w:val="0"/>
               <w:spacing w:before="0" w:line="240" w:lineRule="auto"/>
               <w:rPr>
-                <w:rFonts w:cs="Arial" w:hint="cs"/>
+                <w:rFonts w:cs="Arial"/>
                 <w:b/>
                 <w:sz w:val="28"/>
                 <w:szCs w:val="28"/>
@@ -989,7 +989,7 @@
               <w:adjustRightInd w:val="0"/>
               <w:spacing w:before="0" w:line="240" w:lineRule="auto"/>
               <w:rPr>
-                <w:rFonts w:cs="Arial" w:hint="cs"/>
+                <w:rFonts w:cs="Arial"/>
                 <w:b/>
                 <w:sz w:val="28"/>
                 <w:szCs w:val="28"/>
@@ -1426,7 +1426,7 @@
               <w:adjustRightInd w:val="0"/>
               <w:spacing w:before="0" w:line="240" w:lineRule="auto"/>
               <w:rPr>
-                <w:rFonts w:cs="Arial" w:hint="cs"/>
+                <w:rFonts w:cs="Arial"/>
                 <w:b/>
                 <w:sz w:val="28"/>
                 <w:szCs w:val="28"/>
@@ -2860,7 +2860,7 @@
             <w:pPr>
               <w:spacing w:before="0" w:line="240" w:lineRule="auto"/>
               <w:rPr>
-                <w:rFonts w:cs="Latha" w:hint="cs"/>
+                <w:rFonts w:cs="Latha"/>
                 <w:sz w:val="28"/>
                 <w:szCs w:val="28"/>
                 <w:cs/>
@@ -5835,7 +5835,7 @@
             <w:pPr>
               <w:spacing w:before="0" w:line="240" w:lineRule="auto"/>
               <w:rPr>
-                <w:rFonts w:cs="Latha" w:hint="cs"/>
+                <w:rFonts w:cs="Latha"/>
                 <w:sz w:val="28"/>
                 <w:szCs w:val="28"/>
                 <w:cs/>
@@ -6280,7 +6280,7 @@
             <w:pPr>
               <w:spacing w:before="0" w:line="240" w:lineRule="auto"/>
               <w:rPr>
-                <w:rFonts w:cs="Latha" w:hint="cs"/>
+                <w:rFonts w:cs="Latha"/>
                 <w:sz w:val="28"/>
                 <w:szCs w:val="28"/>
                 <w:cs/>
@@ -6621,7 +6621,7 @@
             <w:pPr>
               <w:spacing w:before="0" w:line="240" w:lineRule="auto"/>
               <w:rPr>
-                <w:rFonts w:cs="Latha" w:hint="cs"/>
+                <w:rFonts w:cs="Latha"/>
                 <w:sz w:val="28"/>
                 <w:szCs w:val="28"/>
                 <w:cs/>
@@ -7506,7 +7506,7 @@
             <w:pPr>
               <w:spacing w:before="0" w:line="240" w:lineRule="auto"/>
               <w:rPr>
-                <w:rFonts w:cs="Latha" w:hint="cs"/>
+                <w:rFonts w:cs="Latha"/>
                 <w:sz w:val="28"/>
                 <w:szCs w:val="28"/>
                 <w:cs/>
@@ -8336,7 +8336,7 @@
             <w:pPr>
               <w:spacing w:before="0" w:line="240" w:lineRule="auto"/>
               <w:rPr>
-                <w:rFonts w:cs="Latha" w:hint="cs"/>
+                <w:rFonts w:cs="Latha"/>
                 <w:sz w:val="28"/>
                 <w:szCs w:val="28"/>
                 <w:cs/>
@@ -9230,7 +9230,7 @@
             <w:pPr>
               <w:spacing w:before="0" w:line="240" w:lineRule="auto"/>
               <w:rPr>
-                <w:rFonts w:cs="Latha" w:hint="cs"/>
+                <w:rFonts w:cs="Latha"/>
                 <w:sz w:val="28"/>
                 <w:szCs w:val="28"/>
                 <w:cs/>
@@ -9321,7 +9321,7 @@
 </file>
 
 <file path=word/endnotes.xml><?xml version="1.0" encoding="utf-8"?>
-<w:endnotes xmlns:wpc="http://schemas.microsoft.com/office/word/2010/wordprocessingCanvas" xmlns:cx="http://schemas.microsoft.com/office/drawing/2014/chartex" xmlns:cx1="http://schemas.microsoft.com/office/drawing/2015/9/8/chartex" xmlns:cx2="http://schemas.microsoft.com/office/drawing/2015/10/21/chartex" xmlns:cx3="http://schemas.microsoft.com/office/drawing/2016/5/9/chartex" xmlns:cx4="http://schemas.microsoft.com/office/drawing/2016/5/10/chartex" xmlns:cx5="http://schemas.microsoft.com/office/drawing/2016/5/11/chartex" xmlns:cx6="http://schemas.microsoft.com/office/drawing/2016/5/12/chartex" xmlns:cx7="http://schemas.microsoft.com/office/drawing/2016/5/13/chartex" xmlns:cx8="http://schemas.microsoft.com/office/drawing/2016/5/14/chartex" xmlns:mc="http://schemas.openxmlformats.org/markup-compatibility/2006" xmlns:aink="http://schemas.microsoft.com/office/drawing/2016/ink" xmlns:am3d="http://schemas.microsoft.com/office/drawing/2017/model3d" xmlns:o="urn:schemas-microsoft-com:office:office" xmlns:r="http://schemas.openxmlformats.org/officeDocument/2006/relationships" xmlns:m="http://schemas.openxmlformats.org/officeDocument/2006/math" xmlns:v="urn:schemas-microsoft-com:vml" xmlns:wp14="http://schemas.microsoft.com/office/word/2010/wordprocessingDrawing" xmlns:wp="http://schemas.openxmlformats.org/drawingml/2006/wordprocessingDrawing" xmlns:w10="urn:schemas-microsoft-com:office:word" xmlns:w="http://schemas.openxmlformats.org/wordprocessingml/2006/main" xmlns:w14="http://schemas.microsoft.com/office/word/2010/wordml" xmlns:w15="http://schemas.microsoft.com/office/word/2012/wordml" xmlns:w16cex="http://schemas.microsoft.com/office/word/2018/wordml/cex" xmlns:w16cid="http://schemas.microsoft.com/office/word/2016/wordml/cid" xmlns:w16="http://schemas.microsoft.com/office/word/2018/wordml" xmlns:w16se="http://schemas.microsoft.com/office/word/2015/wordml/symex" xmlns:wpg="http://schemas.microsoft.com/office/word/2010/wordprocessingGroup" xmlns:wpi="http://schemas.microsoft.com/office/word/2010/wordprocessingInk" xmlns:wne="http://schemas.microsoft.com/office/word/2006/wordml" xmlns:wps="http://schemas.microsoft.com/office/word/2010/wordprocessingShape" mc:Ignorable="w14 w15 w16se w16cid w16 w16cex wp14">
+<w:endnotes xmlns:wpc="http://schemas.microsoft.com/office/word/2010/wordprocessingCanvas" xmlns:cx="http://schemas.microsoft.com/office/drawing/2014/chartex" xmlns:cx1="http://schemas.microsoft.com/office/drawing/2015/9/8/chartex" xmlns:cx2="http://schemas.microsoft.com/office/drawing/2015/10/21/chartex" xmlns:cx3="http://schemas.microsoft.com/office/drawing/2016/5/9/chartex" xmlns:cx4="http://schemas.microsoft.com/office/drawing/2016/5/10/chartex" xmlns:cx5="http://schemas.microsoft.com/office/drawing/2016/5/11/chartex" xmlns:cx6="http://schemas.microsoft.com/office/drawing/2016/5/12/chartex" xmlns:cx7="http://schemas.microsoft.com/office/drawing/2016/5/13/chartex" xmlns:cx8="http://schemas.microsoft.com/office/drawing/2016/5/14/chartex" xmlns:mc="http://schemas.openxmlformats.org/markup-compatibility/2006" xmlns:aink="http://schemas.microsoft.com/office/drawing/2016/ink" xmlns:am3d="http://schemas.microsoft.com/office/drawing/2017/model3d" xmlns:o="urn:schemas-microsoft-com:office:office" xmlns:r="http://schemas.openxmlformats.org/officeDocument/2006/relationships" xmlns:m="http://schemas.openxmlformats.org/officeDocument/2006/math" xmlns:v="urn:schemas-microsoft-com:vml" xmlns:wp14="http://schemas.microsoft.com/office/word/2010/wordprocessingDrawing" xmlns:wp="http://schemas.openxmlformats.org/drawingml/2006/wordprocessingDrawing" xmlns:w10="urn:schemas-microsoft-com:office:word" xmlns:w="http://schemas.openxmlformats.org/wordprocessingml/2006/main" xmlns:w14="http://schemas.microsoft.com/office/word/2010/wordml" xmlns:w15="http://schemas.microsoft.com/office/word/2012/wordml" xmlns:w16cex="http://schemas.microsoft.com/office/word/2018/wordml/cex" xmlns:w16cid="http://schemas.microsoft.com/office/word/2016/wordml/cid" xmlns:w16="http://schemas.microsoft.com/office/word/2018/wordml" xmlns:w16sdtdh="http://schemas.microsoft.com/office/word/2020/wordml/sdtdatahash" xmlns:w16se="http://schemas.microsoft.com/office/word/2015/wordml/symex" xmlns:wpg="http://schemas.microsoft.com/office/word/2010/wordprocessingGroup" xmlns:wpi="http://schemas.microsoft.com/office/word/2010/wordprocessingInk" xmlns:wne="http://schemas.microsoft.com/office/word/2006/wordml" xmlns:wps="http://schemas.microsoft.com/office/word/2010/wordprocessingShape" mc:Ignorable="w14 w15 w16se w16cid w16 w16cex w16sdtdh wp14">
   <w:endnote w:type="separator" w:id="-1">
     <w:p>
       <w:pPr>
@@ -9346,7 +9346,7 @@
 </file>
 
 <file path=word/footer1.xml><?xml version="1.0" encoding="utf-8"?>
-<w:ftr xmlns:wpc="http://schemas.microsoft.com/office/word/2010/wordprocessingCanvas" xmlns:cx="http://schemas.microsoft.com/office/drawing/2014/chartex" xmlns:cx1="http://schemas.microsoft.com/office/drawing/2015/9/8/chartex" xmlns:cx2="http://schemas.microsoft.com/office/drawing/2015/10/21/chartex" xmlns:cx3="http://schemas.microsoft.com/office/drawing/2016/5/9/chartex" xmlns:cx4="http://schemas.microsoft.com/office/drawing/2016/5/10/chartex" xmlns:cx5="http://schemas.microsoft.com/office/drawing/2016/5/11/chartex" xmlns:cx6="http://schemas.microsoft.com/office/drawing/2016/5/12/chartex" xmlns:cx7="http://schemas.microsoft.com/office/drawing/2016/5/13/chartex" xmlns:cx8="http://schemas.microsoft.com/office/drawing/2016/5/14/chartex" xmlns:mc="http://schemas.openxmlformats.org/markup-compatibility/2006" xmlns:aink="http://schemas.microsoft.com/office/drawing/2016/ink" xmlns:am3d="http://schemas.microsoft.com/office/drawing/2017/model3d" xmlns:o="urn:schemas-microsoft-com:office:office" xmlns:r="http://schemas.openxmlformats.org/officeDocument/2006/relationships" xmlns:m="http://schemas.openxmlformats.org/officeDocument/2006/math" xmlns:v="urn:schemas-microsoft-com:vml" xmlns:wp14="http://schemas.microsoft.com/office/word/2010/wordprocessingDrawing" xmlns:wp="http://schemas.openxmlformats.org/drawingml/2006/wordprocessingDrawing" xmlns:w10="urn:schemas-microsoft-com:office:word" xmlns:w="http://schemas.openxmlformats.org/wordprocessingml/2006/main" xmlns:w14="http://schemas.microsoft.com/office/word/2010/wordml" xmlns:w15="http://schemas.microsoft.com/office/word/2012/wordml" xmlns:w16cex="http://schemas.microsoft.com/office/word/2018/wordml/cex" xmlns:w16cid="http://schemas.microsoft.com/office/word/2016/wordml/cid" xmlns:w16="http://schemas.microsoft.com/office/word/2018/wordml" xmlns:w16se="http://schemas.microsoft.com/office/word/2015/wordml/symex" xmlns:wpg="http://schemas.microsoft.com/office/word/2010/wordprocessingGroup" xmlns:wpi="http://schemas.microsoft.com/office/word/2010/wordprocessingInk" xmlns:wne="http://schemas.microsoft.com/office/word/2006/wordml" xmlns:wps="http://schemas.microsoft.com/office/word/2010/wordprocessingShape" mc:Ignorable="w14 w15 w16se w16cid w16 w16cex wp14">
+<w:ftr xmlns:wpc="http://schemas.microsoft.com/office/word/2010/wordprocessingCanvas" xmlns:cx="http://schemas.microsoft.com/office/drawing/2014/chartex" xmlns:cx1="http://schemas.microsoft.com/office/drawing/2015/9/8/chartex" xmlns:cx2="http://schemas.microsoft.com/office/drawing/2015/10/21/chartex" xmlns:cx3="http://schemas.microsoft.com/office/drawing/2016/5/9/chartex" xmlns:cx4="http://schemas.microsoft.com/office/drawing/2016/5/10/chartex" xmlns:cx5="http://schemas.microsoft.com/office/drawing/2016/5/11/chartex" xmlns:cx6="http://schemas.microsoft.com/office/drawing/2016/5/12/chartex" xmlns:cx7="http://schemas.microsoft.com/office/drawing/2016/5/13/chartex" xmlns:cx8="http://schemas.microsoft.com/office/drawing/2016/5/14/chartex" xmlns:mc="http://schemas.openxmlformats.org/markup-compatibility/2006" xmlns:aink="http://schemas.microsoft.com/office/drawing/2016/ink" xmlns:am3d="http://schemas.microsoft.com/office/drawing/2017/model3d" xmlns:o="urn:schemas-microsoft-com:office:office" xmlns:r="http://schemas.openxmlformats.org/officeDocument/2006/relationships" xmlns:m="http://schemas.openxmlformats.org/officeDocument/2006/math" xmlns:v="urn:schemas-microsoft-com:vml" xmlns:wp14="http://schemas.microsoft.com/office/word/2010/wordprocessingDrawing" xmlns:wp="http://schemas.openxmlformats.org/drawingml/2006/wordprocessingDrawing" xmlns:w10="urn:schemas-microsoft-com:office:word" xmlns:w="http://schemas.openxmlformats.org/wordprocessingml/2006/main" xmlns:w14="http://schemas.microsoft.com/office/word/2010/wordml" xmlns:w15="http://schemas.microsoft.com/office/word/2012/wordml" xmlns:w16cex="http://schemas.microsoft.com/office/word/2018/wordml/cex" xmlns:w16cid="http://schemas.microsoft.com/office/word/2016/wordml/cid" xmlns:w16="http://schemas.microsoft.com/office/word/2018/wordml" xmlns:w16sdtdh="http://schemas.microsoft.com/office/word/2020/wordml/sdtdatahash" xmlns:w16se="http://schemas.microsoft.com/office/word/2015/wordml/symex" xmlns:wpg="http://schemas.microsoft.com/office/word/2010/wordprocessingGroup" xmlns:wpi="http://schemas.microsoft.com/office/word/2010/wordprocessingInk" xmlns:wne="http://schemas.microsoft.com/office/word/2006/wordml" xmlns:wps="http://schemas.microsoft.com/office/word/2010/wordprocessingShape" mc:Ignorable="w14 w15 w16se w16cid w16 w16cex w16sdtdh wp14">
   <w:p>
     <w:pPr>
       <w:pBdr>
@@ -9543,7 +9543,7 @@
 </file>
 
 <file path=word/footer2.xml><?xml version="1.0" encoding="utf-8"?>
-<w:ftr xmlns:wpc="http://schemas.microsoft.com/office/word/2010/wordprocessingCanvas" xmlns:cx="http://schemas.microsoft.com/office/drawing/2014/chartex" xmlns:cx1="http://schemas.microsoft.com/office/drawing/2015/9/8/chartex" xmlns:cx2="http://schemas.microsoft.com/office/drawing/2015/10/21/chartex" xmlns:cx3="http://schemas.microsoft.com/office/drawing/2016/5/9/chartex" xmlns:cx4="http://schemas.microsoft.com/office/drawing/2016/5/10/chartex" xmlns:cx5="http://schemas.microsoft.com/office/drawing/2016/5/11/chartex" xmlns:cx6="http://schemas.microsoft.com/office/drawing/2016/5/12/chartex" xmlns:cx7="http://schemas.microsoft.com/office/drawing/2016/5/13/chartex" xmlns:cx8="http://schemas.microsoft.com/office/drawing/2016/5/14/chartex" xmlns:mc="http://schemas.openxmlformats.org/markup-compatibility/2006" xmlns:aink="http://schemas.microsoft.com/office/drawing/2016/ink" xmlns:am3d="http://schemas.microsoft.com/office/drawing/2017/model3d" xmlns:o="urn:schemas-microsoft-com:office:office" xmlns:r="http://schemas.openxmlformats.org/officeDocument/2006/relationships" xmlns:m="http://schemas.openxmlformats.org/officeDocument/2006/math" xmlns:v="urn:schemas-microsoft-com:vml" xmlns:wp14="http://schemas.microsoft.com/office/word/2010/wordprocessingDrawing" xmlns:wp="http://schemas.openxmlformats.org/drawingml/2006/wordprocessingDrawing" xmlns:w10="urn:schemas-microsoft-com:office:word" xmlns:w="http://schemas.openxmlformats.org/wordprocessingml/2006/main" xmlns:w14="http://schemas.microsoft.com/office/word/2010/wordml" xmlns:w15="http://schemas.microsoft.com/office/word/2012/wordml" xmlns:w16cex="http://schemas.microsoft.com/office/word/2018/wordml/cex" xmlns:w16cid="http://schemas.microsoft.com/office/word/2016/wordml/cid" xmlns:w16="http://schemas.microsoft.com/office/word/2018/wordml" xmlns:w16se="http://schemas.microsoft.com/office/word/2015/wordml/symex" xmlns:wpg="http://schemas.microsoft.com/office/word/2010/wordprocessingGroup" xmlns:wpi="http://schemas.microsoft.com/office/word/2010/wordprocessingInk" xmlns:wne="http://schemas.microsoft.com/office/word/2006/wordml" xmlns:wps="http://schemas.microsoft.com/office/word/2010/wordprocessingShape" mc:Ignorable="w14 w15 w16se w16cid w16 w16cex wp14">
+<w:ftr xmlns:wpc="http://schemas.microsoft.com/office/word/2010/wordprocessingCanvas" xmlns:cx="http://schemas.microsoft.com/office/drawing/2014/chartex" xmlns:cx1="http://schemas.microsoft.com/office/drawing/2015/9/8/chartex" xmlns:cx2="http://schemas.microsoft.com/office/drawing/2015/10/21/chartex" xmlns:cx3="http://schemas.microsoft.com/office/drawing/2016/5/9/chartex" xmlns:cx4="http://schemas.microsoft.com/office/drawing/2016/5/10/chartex" xmlns:cx5="http://schemas.microsoft.com/office/drawing/2016/5/11/chartex" xmlns:cx6="http://schemas.microsoft.com/office/drawing/2016/5/12/chartex" xmlns:cx7="http://schemas.microsoft.com/office/drawing/2016/5/13/chartex" xmlns:cx8="http://schemas.microsoft.com/office/drawing/2016/5/14/chartex" xmlns:mc="http://schemas.openxmlformats.org/markup-compatibility/2006" xmlns:aink="http://schemas.microsoft.com/office/drawing/2016/ink" xmlns:am3d="http://schemas.microsoft.com/office/drawing/2017/model3d" xmlns:o="urn:schemas-microsoft-com:office:office" xmlns:r="http://schemas.openxmlformats.org/officeDocument/2006/relationships" xmlns:m="http://schemas.openxmlformats.org/officeDocument/2006/math" xmlns:v="urn:schemas-microsoft-com:vml" xmlns:wp14="http://schemas.microsoft.com/office/word/2010/wordprocessingDrawing" xmlns:wp="http://schemas.openxmlformats.org/drawingml/2006/wordprocessingDrawing" xmlns:w10="urn:schemas-microsoft-com:office:word" xmlns:w="http://schemas.openxmlformats.org/wordprocessingml/2006/main" xmlns:w14="http://schemas.microsoft.com/office/word/2010/wordml" xmlns:w15="http://schemas.microsoft.com/office/word/2012/wordml" xmlns:w16cex="http://schemas.microsoft.com/office/word/2018/wordml/cex" xmlns:w16cid="http://schemas.microsoft.com/office/word/2016/wordml/cid" xmlns:w16="http://schemas.microsoft.com/office/word/2018/wordml" xmlns:w16sdtdh="http://schemas.microsoft.com/office/word/2020/wordml/sdtdatahash" xmlns:w16se="http://schemas.microsoft.com/office/word/2015/wordml/symex" xmlns:wpg="http://schemas.microsoft.com/office/word/2010/wordprocessingGroup" xmlns:wpi="http://schemas.microsoft.com/office/word/2010/wordprocessingInk" xmlns:wne="http://schemas.microsoft.com/office/word/2006/wordml" xmlns:wps="http://schemas.microsoft.com/office/word/2010/wordprocessingShape" mc:Ignorable="w14 w15 w16se w16cid w16 w16cex w16sdtdh wp14">
   <w:p>
     <w:pPr>
       <w:pBdr>
@@ -9745,7 +9745,7 @@
 </file>
 
 <file path=word/footnotes.xml><?xml version="1.0" encoding="utf-8"?>
-<w:footnotes xmlns:wpc="http://schemas.microsoft.com/office/word/2010/wordprocessingCanvas" xmlns:cx="http://schemas.microsoft.com/office/drawing/2014/chartex" xmlns:cx1="http://schemas.microsoft.com/office/drawing/2015/9/8/chartex" xmlns:cx2="http://schemas.microsoft.com/office/drawing/2015/10/21/chartex" xmlns:cx3="http://schemas.microsoft.com/office/drawing/2016/5/9/chartex" xmlns:cx4="http://schemas.microsoft.com/office/drawing/2016/5/10/chartex" xmlns:cx5="http://schemas.microsoft.com/office/drawing/2016/5/11/chartex" xmlns:cx6="http://schemas.microsoft.com/office/drawing/2016/5/12/chartex" xmlns:cx7="http://schemas.microsoft.com/office/drawing/2016/5/13/chartex" xmlns:cx8="http://schemas.microsoft.com/office/drawing/2016/5/14/chartex" xmlns:mc="http://schemas.openxmlformats.org/markup-compatibility/2006" xmlns:aink="http://schemas.microsoft.com/office/drawing/2016/ink" xmlns:am3d="http://schemas.microsoft.com/office/drawing/2017/model3d" xmlns:o="urn:schemas-microsoft-com:office:office" xmlns:r="http://schemas.openxmlformats.org/officeDocument/2006/relationships" xmlns:m="http://schemas.openxmlformats.org/officeDocument/2006/math" xmlns:v="urn:schemas-microsoft-com:vml" xmlns:wp14="http://schemas.microsoft.com/office/word/2010/wordprocessingDrawing" xmlns:wp="http://schemas.openxmlformats.org/drawingml/2006/wordprocessingDrawing" xmlns:w10="urn:schemas-microsoft-com:office:word" xmlns:w="http://schemas.openxmlformats.org/wordprocessingml/2006/main" xmlns:w14="http://schemas.microsoft.com/office/word/2010/wordml" xmlns:w15="http://schemas.microsoft.com/office/word/2012/wordml" xmlns:w16cex="http://schemas.microsoft.com/office/word/2018/wordml/cex" xmlns:w16cid="http://schemas.microsoft.com/office/word/2016/wordml/cid" xmlns:w16="http://schemas.microsoft.com/office/word/2018/wordml" xmlns:w16se="http://schemas.microsoft.com/office/word/2015/wordml/symex" xmlns:wpg="http://schemas.microsoft.com/office/word/2010/wordprocessingGroup" xmlns:wpi="http://schemas.microsoft.com/office/word/2010/wordprocessingInk" xmlns:wne="http://schemas.microsoft.com/office/word/2006/wordml" xmlns:wps="http://schemas.microsoft.com/office/word/2010/wordprocessingShape" mc:Ignorable="w14 w15 w16se w16cid w16 w16cex wp14">
+<w:footnotes xmlns:wpc="http://schemas.microsoft.com/office/word/2010/wordprocessingCanvas" xmlns:cx="http://schemas.microsoft.com/office/drawing/2014/chartex" xmlns:cx1="http://schemas.microsoft.com/office/drawing/2015/9/8/chartex" xmlns:cx2="http://schemas.microsoft.com/office/drawing/2015/10/21/chartex" xmlns:cx3="http://schemas.microsoft.com/office/drawing/2016/5/9/chartex" xmlns:cx4="http://schemas.microsoft.com/office/drawing/2016/5/10/chartex" xmlns:cx5="http://schemas.microsoft.com/office/drawing/2016/5/11/chartex" xmlns:cx6="http://schemas.microsoft.com/office/drawing/2016/5/12/chartex" xmlns:cx7="http://schemas.microsoft.com/office/drawing/2016/5/13/chartex" xmlns:cx8="http://schemas.microsoft.com/office/drawing/2016/5/14/chartex" xmlns:mc="http://schemas.openxmlformats.org/markup-compatibility/2006" xmlns:aink="http://schemas.microsoft.com/office/drawing/2016/ink" xmlns:am3d="http://schemas.microsoft.com/office/drawing/2017/model3d" xmlns:o="urn:schemas-microsoft-com:office:office" xmlns:r="http://schemas.openxmlformats.org/officeDocument/2006/relationships" xmlns:m="http://schemas.openxmlformats.org/officeDocument/2006/math" xmlns:v="urn:schemas-microsoft-com:vml" xmlns:wp14="http://schemas.microsoft.com/office/word/2010/wordprocessingDrawing" xmlns:wp="http://schemas.openxmlformats.org/drawingml/2006/wordprocessingDrawing" xmlns:w10="urn:schemas-microsoft-com:office:word" xmlns:w="http://schemas.openxmlformats.org/wordprocessingml/2006/main" xmlns:w14="http://schemas.microsoft.com/office/word/2010/wordml" xmlns:w15="http://schemas.microsoft.com/office/word/2012/wordml" xmlns:w16cex="http://schemas.microsoft.com/office/word/2018/wordml/cex" xmlns:w16cid="http://schemas.microsoft.com/office/word/2016/wordml/cid" xmlns:w16="http://schemas.microsoft.com/office/word/2018/wordml" xmlns:w16sdtdh="http://schemas.microsoft.com/office/word/2020/wordml/sdtdatahash" xmlns:w16se="http://schemas.microsoft.com/office/word/2015/wordml/symex" xmlns:wpg="http://schemas.microsoft.com/office/word/2010/wordprocessingGroup" xmlns:wpi="http://schemas.microsoft.com/office/word/2010/wordprocessingInk" xmlns:wne="http://schemas.microsoft.com/office/word/2006/wordml" xmlns:wps="http://schemas.microsoft.com/office/word/2010/wordprocessingShape" mc:Ignorable="w14 w15 w16se w16cid w16 w16cex w16sdtdh wp14">
   <w:footnote w:type="separator" w:id="-1">
     <w:p>
       <w:pPr>
@@ -9770,7 +9770,7 @@
 </file>
 
 <file path=word/header1.xml><?xml version="1.0" encoding="utf-8"?>
-<w:hdr xmlns:wpc="http://schemas.microsoft.com/office/word/2010/wordprocessingCanvas" xmlns:cx="http://schemas.microsoft.com/office/drawing/2014/chartex" xmlns:cx1="http://schemas.microsoft.com/office/drawing/2015/9/8/chartex" xmlns:cx2="http://schemas.microsoft.com/office/drawing/2015/10/21/chartex" xmlns:cx3="http://schemas.microsoft.com/office/drawing/2016/5/9/chartex" xmlns:cx4="http://schemas.microsoft.com/office/drawing/2016/5/10/chartex" xmlns:cx5="http://schemas.microsoft.com/office/drawing/2016/5/11/chartex" xmlns:cx6="http://schemas.microsoft.com/office/drawing/2016/5/12/chartex" xmlns:cx7="http://schemas.microsoft.com/office/drawing/2016/5/13/chartex" xmlns:cx8="http://schemas.microsoft.com/office/drawing/2016/5/14/chartex" xmlns:mc="http://schemas.openxmlformats.org/markup-compatibility/2006" xmlns:aink="http://schemas.microsoft.com/office/drawing/2016/ink" xmlns:am3d="http://schemas.microsoft.com/office/drawing/2017/model3d" xmlns:o="urn:schemas-microsoft-com:office:office" xmlns:r="http://schemas.openxmlformats.org/officeDocument/2006/relationships" xmlns:m="http://schemas.openxmlformats.org/officeDocument/2006/math" xmlns:v="urn:schemas-microsoft-com:vml" xmlns:wp14="http://schemas.microsoft.com/office/word/2010/wordprocessingDrawing" xmlns:wp="http://schemas.openxmlformats.org/drawingml/2006/wordprocessingDrawing" xmlns:w10="urn:schemas-microsoft-com:office:word" xmlns:w="http://schemas.openxmlformats.org/wordprocessingml/2006/main" xmlns:w14="http://schemas.microsoft.com/office/word/2010/wordml" xmlns:w15="http://schemas.microsoft.com/office/word/2012/wordml" xmlns:w16cex="http://schemas.microsoft.com/office/word/2018/wordml/cex" xmlns:w16cid="http://schemas.microsoft.com/office/word/2016/wordml/cid" xmlns:w16="http://schemas.microsoft.com/office/word/2018/wordml" xmlns:w16se="http://schemas.microsoft.com/office/word/2015/wordml/symex" xmlns:wpg="http://schemas.microsoft.com/office/word/2010/wordprocessingGroup" xmlns:wpi="http://schemas.microsoft.com/office/word/2010/wordprocessingInk" xmlns:wne="http://schemas.microsoft.com/office/word/2006/wordml" xmlns:wps="http://schemas.microsoft.com/office/word/2010/wordprocessingShape" mc:Ignorable="w14 w15 w16se w16cid w16 w16cex wp14">
+<w:hdr xmlns:wpc="http://schemas.microsoft.com/office/word/2010/wordprocessingCanvas" xmlns:cx="http://schemas.microsoft.com/office/drawing/2014/chartex" xmlns:cx1="http://schemas.microsoft.com/office/drawing/2015/9/8/chartex" xmlns:cx2="http://schemas.microsoft.com/office/drawing/2015/10/21/chartex" xmlns:cx3="http://schemas.microsoft.com/office/drawing/2016/5/9/chartex" xmlns:cx4="http://schemas.microsoft.com/office/drawing/2016/5/10/chartex" xmlns:cx5="http://schemas.microsoft.com/office/drawing/2016/5/11/chartex" xmlns:cx6="http://schemas.microsoft.com/office/drawing/2016/5/12/chartex" xmlns:cx7="http://schemas.microsoft.com/office/drawing/2016/5/13/chartex" xmlns:cx8="http://schemas.microsoft.com/office/drawing/2016/5/14/chartex" xmlns:mc="http://schemas.openxmlformats.org/markup-compatibility/2006" xmlns:aink="http://schemas.microsoft.com/office/drawing/2016/ink" xmlns:am3d="http://schemas.microsoft.com/office/drawing/2017/model3d" xmlns:o="urn:schemas-microsoft-com:office:office" xmlns:r="http://schemas.openxmlformats.org/officeDocument/2006/relationships" xmlns:m="http://schemas.openxmlformats.org/officeDocument/2006/math" xmlns:v="urn:schemas-microsoft-com:vml" xmlns:wp14="http://schemas.microsoft.com/office/word/2010/wordprocessingDrawing" xmlns:wp="http://schemas.openxmlformats.org/drawingml/2006/wordprocessingDrawing" xmlns:w10="urn:schemas-microsoft-com:office:word" xmlns:w="http://schemas.openxmlformats.org/wordprocessingml/2006/main" xmlns:w14="http://schemas.microsoft.com/office/word/2010/wordml" xmlns:w15="http://schemas.microsoft.com/office/word/2012/wordml" xmlns:w16cex="http://schemas.microsoft.com/office/word/2018/wordml/cex" xmlns:w16cid="http://schemas.microsoft.com/office/word/2016/wordml/cid" xmlns:w16="http://schemas.microsoft.com/office/word/2018/wordml" xmlns:w16sdtdh="http://schemas.microsoft.com/office/word/2020/wordml/sdtdatahash" xmlns:w16se="http://schemas.microsoft.com/office/word/2015/wordml/symex" xmlns:wpg="http://schemas.microsoft.com/office/word/2010/wordprocessingGroup" xmlns:wpi="http://schemas.microsoft.com/office/word/2010/wordprocessingInk" xmlns:wne="http://schemas.microsoft.com/office/word/2006/wordml" xmlns:wps="http://schemas.microsoft.com/office/word/2010/wordprocessingShape" mc:Ignorable="w14 w15 w16se w16cid w16 w16cex w16sdtdh wp14">
   <w:p>
     <w:pPr>
       <w:pStyle w:val="Header"/>
@@ -9783,7 +9783,7 @@
 </file>
 
 <file path=word/header2.xml><?xml version="1.0" encoding="utf-8"?>
-<w:hdr xmlns:wpc="http://schemas.microsoft.com/office/word/2010/wordprocessingCanvas" xmlns:cx="http://schemas.microsoft.com/office/drawing/2014/chartex" xmlns:cx1="http://schemas.microsoft.com/office/drawing/2015/9/8/chartex" xmlns:cx2="http://schemas.microsoft.com/office/drawing/2015/10/21/chartex" xmlns:cx3="http://schemas.microsoft.com/office/drawing/2016/5/9/chartex" xmlns:cx4="http://schemas.microsoft.com/office/drawing/2016/5/10/chartex" xmlns:cx5="http://schemas.microsoft.com/office/drawing/2016/5/11/chartex" xmlns:cx6="http://schemas.microsoft.com/office/drawing/2016/5/12/chartex" xmlns:cx7="http://schemas.microsoft.com/office/drawing/2016/5/13/chartex" xmlns:cx8="http://schemas.microsoft.com/office/drawing/2016/5/14/chartex" xmlns:mc="http://schemas.openxmlformats.org/markup-compatibility/2006" xmlns:aink="http://schemas.microsoft.com/office/drawing/2016/ink" xmlns:am3d="http://schemas.microsoft.com/office/drawing/2017/model3d" xmlns:o="urn:schemas-microsoft-com:office:office" xmlns:r="http://schemas.openxmlformats.org/officeDocument/2006/relationships" xmlns:m="http://schemas.openxmlformats.org/officeDocument/2006/math" xmlns:v="urn:schemas-microsoft-com:vml" xmlns:wp14="http://schemas.microsoft.com/office/word/2010/wordprocessingDrawing" xmlns:wp="http://schemas.openxmlformats.org/drawingml/2006/wordprocessingDrawing" xmlns:w10="urn:schemas-microsoft-com:office:word" xmlns:w="http://schemas.openxmlformats.org/wordprocessingml/2006/main" xmlns:w14="http://schemas.microsoft.com/office/word/2010/wordml" xmlns:w15="http://schemas.microsoft.com/office/word/2012/wordml" xmlns:w16cex="http://schemas.microsoft.com/office/word/2018/wordml/cex" xmlns:w16cid="http://schemas.microsoft.com/office/word/2016/wordml/cid" xmlns:w16="http://schemas.microsoft.com/office/word/2018/wordml" xmlns:w16se="http://schemas.microsoft.com/office/word/2015/wordml/symex" xmlns:wpg="http://schemas.microsoft.com/office/word/2010/wordprocessingGroup" xmlns:wpi="http://schemas.microsoft.com/office/word/2010/wordprocessingInk" xmlns:wne="http://schemas.microsoft.com/office/word/2006/wordml" xmlns:wps="http://schemas.microsoft.com/office/word/2010/wordprocessingShape" mc:Ignorable="w14 w15 w16se w16cid w16 w16cex wp14">
+<w:hdr xmlns:wpc="http://schemas.microsoft.com/office/word/2010/wordprocessingCanvas" xmlns:cx="http://schemas.microsoft.com/office/drawing/2014/chartex" xmlns:cx1="http://schemas.microsoft.com/office/drawing/2015/9/8/chartex" xmlns:cx2="http://schemas.microsoft.com/office/drawing/2015/10/21/chartex" xmlns:cx3="http://schemas.microsoft.com/office/drawing/2016/5/9/chartex" xmlns:cx4="http://schemas.microsoft.com/office/drawing/2016/5/10/chartex" xmlns:cx5="http://schemas.microsoft.com/office/drawing/2016/5/11/chartex" xmlns:cx6="http://schemas.microsoft.com/office/drawing/2016/5/12/chartex" xmlns:cx7="http://schemas.microsoft.com/office/drawing/2016/5/13/chartex" xmlns:cx8="http://schemas.microsoft.com/office/drawing/2016/5/14/chartex" xmlns:mc="http://schemas.openxmlformats.org/markup-compatibility/2006" xmlns:aink="http://schemas.microsoft.com/office/drawing/2016/ink" xmlns:am3d="http://schemas.microsoft.com/office/drawing/2017/model3d" xmlns:o="urn:schemas-microsoft-com:office:office" xmlns:r="http://schemas.openxmlformats.org/officeDocument/2006/relationships" xmlns:m="http://schemas.openxmlformats.org/officeDocument/2006/math" xmlns:v="urn:schemas-microsoft-com:vml" xmlns:wp14="http://schemas.microsoft.com/office/word/2010/wordprocessingDrawing" xmlns:wp="http://schemas.openxmlformats.org/drawingml/2006/wordprocessingDrawing" xmlns:w10="urn:schemas-microsoft-com:office:word" xmlns:w="http://schemas.openxmlformats.org/wordprocessingml/2006/main" xmlns:w14="http://schemas.microsoft.com/office/word/2010/wordml" xmlns:w15="http://schemas.microsoft.com/office/word/2012/wordml" xmlns:w16cex="http://schemas.microsoft.com/office/word/2018/wordml/cex" xmlns:w16cid="http://schemas.microsoft.com/office/word/2016/wordml/cid" xmlns:w16="http://schemas.microsoft.com/office/word/2018/wordml" xmlns:w16sdtdh="http://schemas.microsoft.com/office/word/2020/wordml/sdtdatahash" xmlns:w16se="http://schemas.microsoft.com/office/word/2015/wordml/symex" xmlns:wpg="http://schemas.microsoft.com/office/word/2010/wordprocessingGroup" xmlns:wpi="http://schemas.microsoft.com/office/word/2010/wordprocessingInk" xmlns:wne="http://schemas.microsoft.com/office/word/2006/wordml" xmlns:wps="http://schemas.microsoft.com/office/word/2010/wordprocessingShape" mc:Ignorable="w14 w15 w16se w16cid w16 w16cex w16sdtdh wp14">
   <w:p>
     <w:pPr>
       <w:pStyle w:val="Header"/>
@@ -9796,7 +9796,7 @@
 </file>
 
 <file path=word/styles.xml><?xml version="1.0" encoding="utf-8"?>
-<w:styles xmlns:mc="http://schemas.openxmlformats.org/markup-compatibility/2006" xmlns:r="http://schemas.openxmlformats.org/officeDocument/2006/relationships" xmlns:w="http://schemas.openxmlformats.org/wordprocessingml/2006/main" xmlns:w14="http://schemas.microsoft.com/office/word/2010/wordml" xmlns:w15="http://schemas.microsoft.com/office/word/2012/wordml" xmlns:w16cex="http://schemas.microsoft.com/office/word/2018/wordml/cex" xmlns:w16cid="http://schemas.microsoft.com/office/word/2016/wordml/cid" xmlns:w16="http://schemas.microsoft.com/office/word/2018/wordml" xmlns:w16se="http://schemas.microsoft.com/office/word/2015/wordml/symex" mc:Ignorable="w14 w15 w16se w16cid w16 w16cex">
+<w:styles xmlns:mc="http://schemas.openxmlformats.org/markup-compatibility/2006" xmlns:r="http://schemas.openxmlformats.org/officeDocument/2006/relationships" xmlns:w="http://schemas.openxmlformats.org/wordprocessingml/2006/main" xmlns:w14="http://schemas.microsoft.com/office/word/2010/wordml" xmlns:w15="http://schemas.microsoft.com/office/word/2012/wordml" xmlns:w16cex="http://schemas.microsoft.com/office/word/2018/wordml/cex" xmlns:w16cid="http://schemas.microsoft.com/office/word/2016/wordml/cid" xmlns:w16="http://schemas.microsoft.com/office/word/2018/wordml" xmlns:w16sdtdh="http://schemas.microsoft.com/office/word/2020/wordml/sdtdatahash" xmlns:w16se="http://schemas.microsoft.com/office/word/2015/wordml/symex" mc:Ignorable="w14 w15 w16se w16cid w16 w16cex w16sdtdh">
   <w:docDefaults>
     <w:rPrDefault>
       <w:rPr>
@@ -10209,7 +10209,6 @@
     <w:uiPriority w:val="99"/>
     <w:semiHidden/>
     <w:unhideWhenUsed/>
-    <w:qFormat/>
     <w:tblPr>
       <w:tblInd w:w="0" w:type="dxa"/>
       <w:tblCellMar>

</xml_diff>

<commit_message>
TS PP files 6 final push Tamil 08/10/2021
</commit_message>
<xml_diff>
--- a/TS-Padam/TS-6.4/TS 6.4 Tamil Pada Paatam Corrections.docx
+++ b/TS-Padam/TS-6.4/TS 6.4 Tamil Pada Paatam Corrections.docx
@@ -59,21 +59,9 @@
           <w:bCs/>
           <w:sz w:val="32"/>
           <w:szCs w:val="32"/>
-          <w:highlight w:val="red"/>
           <w:u w:val="single"/>
         </w:rPr>
-        <w:t>202</w:t>
-      </w:r>
-      <w:r>
-        <w:rPr>
-          <w:b/>
-          <w:bCs/>
-          <w:sz w:val="32"/>
-          <w:szCs w:val="32"/>
-          <w:highlight w:val="red"/>
-          <w:u w:val="single"/>
-        </w:rPr>
-        <w:t>1</w:t>
+        <w:t>Sept 30,2021</w:t>
       </w:r>
     </w:p>
     <w:p>
@@ -3336,23 +3324,7 @@
                 <w:sz w:val="32"/>
                 <w:szCs w:val="32"/>
               </w:rPr>
-              <w:t xml:space="preserve">(it is </w:t>
-            </w:r>
-            <w:proofErr w:type="spellStart"/>
-            <w:r>
-              <w:rPr>
-                <w:sz w:val="32"/>
-                <w:szCs w:val="32"/>
-              </w:rPr>
-              <w:t>hraswam</w:t>
-            </w:r>
-            <w:proofErr w:type="spellEnd"/>
-            <w:r>
-              <w:rPr>
-                <w:sz w:val="32"/>
-                <w:szCs w:val="32"/>
-              </w:rPr>
-              <w:t>)</w:t>
+              <w:t>(it is hraswam)</w:t>
             </w:r>
           </w:p>
         </w:tc>
@@ -3849,23 +3821,7 @@
                 <w:sz w:val="32"/>
                 <w:szCs w:val="32"/>
               </w:rPr>
-              <w:t xml:space="preserve">(it is </w:t>
-            </w:r>
-            <w:proofErr w:type="spellStart"/>
-            <w:r>
-              <w:rPr>
-                <w:sz w:val="32"/>
-                <w:szCs w:val="32"/>
-              </w:rPr>
-              <w:t>hraswam</w:t>
-            </w:r>
-            <w:proofErr w:type="spellEnd"/>
-            <w:r>
-              <w:rPr>
-                <w:sz w:val="32"/>
-                <w:szCs w:val="32"/>
-              </w:rPr>
-              <w:t>)</w:t>
+              <w:t>(it is hraswam)</w:t>
             </w:r>
           </w:p>
         </w:tc>
@@ -4454,23 +4410,7 @@
                 <w:sz w:val="32"/>
                 <w:szCs w:val="32"/>
               </w:rPr>
-              <w:t xml:space="preserve">(it is </w:t>
-            </w:r>
-            <w:proofErr w:type="spellStart"/>
-            <w:r>
-              <w:rPr>
-                <w:sz w:val="32"/>
-                <w:szCs w:val="32"/>
-              </w:rPr>
-              <w:t>hraswam</w:t>
-            </w:r>
-            <w:proofErr w:type="spellEnd"/>
-            <w:r>
-              <w:rPr>
-                <w:sz w:val="32"/>
-                <w:szCs w:val="32"/>
-              </w:rPr>
-              <w:t>)</w:t>
+              <w:t>(it is hraswam)</w:t>
             </w:r>
           </w:p>
         </w:tc>
@@ -4811,7 +4751,6 @@
               </w:rPr>
               <w:t>…</w:t>
             </w:r>
-            <w:proofErr w:type="spellStart"/>
             <w:r>
               <w:rPr>
                 <w:rFonts w:ascii="BRH Devanagari Extra" w:hAnsi="BRH Devanagari Extra" w:cs="Latha"/>
@@ -4821,7 +4760,6 @@
               </w:rPr>
               <w:t>óè</w:t>
             </w:r>
-            <w:proofErr w:type="spellEnd"/>
             <w:r>
               <w:rPr>
                 <w:rFonts w:ascii="BRH Tamil Tab Extra" w:hAnsi="BRH Tamil Tab Extra" w:cs="Latha"/>
@@ -4917,7 +4855,6 @@
               </w:rPr>
               <w:t>பா</w:t>
             </w:r>
-            <w:proofErr w:type="spellStart"/>
             <w:r>
               <w:rPr>
                 <w:rFonts w:ascii="BRH Devanagari Extra" w:hAnsi="BRH Devanagari Extra" w:cs="Latha"/>
@@ -4927,7 +4864,6 @@
               </w:rPr>
               <w:t>óè</w:t>
             </w:r>
-            <w:proofErr w:type="spellEnd"/>
             <w:r>
               <w:rPr>
                 <w:rFonts w:ascii="Latha" w:hAnsi="Latha" w:cs="Latha"/>
@@ -5236,7 +5172,6 @@
               </w:rPr>
               <w:t>…</w:t>
             </w:r>
-            <w:proofErr w:type="spellStart"/>
             <w:r>
               <w:rPr>
                 <w:rFonts w:ascii="BRH Devanagari Extra" w:hAnsi="BRH Devanagari Extra" w:cs="Latha"/>
@@ -5246,7 +5181,6 @@
               </w:rPr>
               <w:t>óè</w:t>
             </w:r>
-            <w:proofErr w:type="spellEnd"/>
             <w:r>
               <w:rPr>
                 <w:rFonts w:ascii="BRH Tamil Tab Extra" w:hAnsi="BRH Tamil Tab Extra" w:cs="Latha"/>
@@ -5351,7 +5285,6 @@
               </w:rPr>
               <w:t>பா</w:t>
             </w:r>
-            <w:proofErr w:type="spellStart"/>
             <w:r>
               <w:rPr>
                 <w:rFonts w:ascii="BRH Devanagari Extra" w:hAnsi="BRH Devanagari Extra" w:cs="Latha"/>
@@ -5361,7 +5294,6 @@
               </w:rPr>
               <w:t>óè</w:t>
             </w:r>
-            <w:proofErr w:type="spellEnd"/>
             <w:r>
               <w:rPr>
                 <w:rFonts w:ascii="Latha" w:hAnsi="Latha" w:cs="Latha"/>
@@ -5726,7 +5658,6 @@
               </w:rPr>
               <w:t>…</w:t>
             </w:r>
-            <w:proofErr w:type="spellStart"/>
             <w:r>
               <w:rPr>
                 <w:rFonts w:ascii="BRH Devanagari Extra" w:hAnsi="BRH Devanagari Extra" w:cs="Latha"/>
@@ -5736,7 +5667,6 @@
               </w:rPr>
               <w:t>óè</w:t>
             </w:r>
-            <w:proofErr w:type="spellEnd"/>
             <w:r>
               <w:rPr>
                 <w:rFonts w:ascii="BRH Tamil Tab Extra" w:hAnsi="BRH Tamil Tab Extra" w:cs="Latha"/>
@@ -6215,7 +6145,6 @@
               </w:rPr>
               <w:t>…</w:t>
             </w:r>
-            <w:proofErr w:type="spellStart"/>
             <w:r>
               <w:rPr>
                 <w:rFonts w:ascii="BRH Devanagari Extra" w:hAnsi="BRH Devanagari Extra" w:cs="Latha"/>
@@ -6225,7 +6154,6 @@
               </w:rPr>
               <w:t>óè</w:t>
             </w:r>
-            <w:proofErr w:type="spellEnd"/>
             <w:r>
               <w:rPr>
                 <w:rFonts w:ascii="BRH Tamil Tab Extra" w:hAnsi="BRH Tamil Tab Extra" w:cs="Latha"/>
@@ -10755,6 +10683,7 @@
     <w:lsdException w:name="HTML Sample" w:semiHidden="1" w:unhideWhenUsed="1"/>
     <w:lsdException w:name="HTML Typewriter" w:semiHidden="1" w:unhideWhenUsed="1"/>
     <w:lsdException w:name="HTML Variable" w:semiHidden="1" w:unhideWhenUsed="1"/>
+    <w:lsdException w:name="Normal Table" w:semiHidden="1" w:unhideWhenUsed="1"/>
     <w:lsdException w:name="annotation subject" w:semiHidden="1" w:unhideWhenUsed="1"/>
     <w:lsdException w:name="No List" w:semiHidden="1" w:unhideWhenUsed="1"/>
     <w:lsdException w:name="Outline List 1" w:semiHidden="1" w:unhideWhenUsed="1"/>
@@ -10797,8 +10726,11 @@
     <w:lsdException w:name="Table Contemporary" w:semiHidden="1" w:unhideWhenUsed="1"/>
     <w:lsdException w:name="Table Elegant" w:semiHidden="1" w:unhideWhenUsed="1"/>
     <w:lsdException w:name="Table Professional" w:semiHidden="1" w:unhideWhenUsed="1"/>
+    <w:lsdException w:name="Table Subtle 1" w:semiHidden="1" w:unhideWhenUsed="1"/>
     <w:lsdException w:name="Table Subtle 2" w:semiHidden="1" w:unhideWhenUsed="1"/>
     <w:lsdException w:name="Table Web 1" w:semiHidden="1" w:unhideWhenUsed="1"/>
+    <w:lsdException w:name="Table Web 2" w:semiHidden="1" w:unhideWhenUsed="1"/>
+    <w:lsdException w:name="Table Web 3" w:semiHidden="1" w:unhideWhenUsed="1"/>
     <w:lsdException w:name="Balloon Text" w:semiHidden="1" w:unhideWhenUsed="1"/>
     <w:lsdException w:name="Table Grid" w:uiPriority="59"/>
     <w:lsdException w:name="Table Theme" w:semiHidden="1" w:unhideWhenUsed="1"/>

</xml_diff>